<commit_message>
Dodanie linku do filmu
</commit_message>
<xml_diff>
--- a/Opis koncowy.docx
+++ b/Opis koncowy.docx
@@ -13,7 +13,15 @@
         <w:t xml:space="preserve">Temat projektu: </w:t>
       </w:r>
       <w:r>
-        <w:t>Simple class register</w:t>
+        <w:t xml:space="preserve">Simple </w:t>
+      </w:r>
+      <w:proofErr w:type="spellStart"/>
+      <w:r>
+        <w:t>class</w:t>
+      </w:r>
+      <w:proofErr w:type="spellEnd"/>
+      <w:r>
+        <w:t xml:space="preserve"> register</w:t>
       </w:r>
     </w:p>
     <w:p/>
@@ -48,10 +56,74 @@
         <w:t>a</w:t>
       </w:r>
       <w:r>
-        <w:t>sp.net core, jquery, b</w:t>
-      </w:r>
-      <w:r>
-        <w:t xml:space="preserve">ootstrap, entity framework core, asp.net core identity </w:t>
+        <w:t xml:space="preserve">sp.net </w:t>
+      </w:r>
+      <w:proofErr w:type="spellStart"/>
+      <w:r>
+        <w:t>core</w:t>
+      </w:r>
+      <w:proofErr w:type="spellEnd"/>
+      <w:r>
+        <w:t xml:space="preserve">, </w:t>
+      </w:r>
+      <w:proofErr w:type="spellStart"/>
+      <w:r>
+        <w:t>jquery</w:t>
+      </w:r>
+      <w:proofErr w:type="spellEnd"/>
+      <w:r>
+        <w:t xml:space="preserve">, </w:t>
+      </w:r>
+      <w:proofErr w:type="spellStart"/>
+      <w:r>
+        <w:t>b</w:t>
+      </w:r>
+      <w:r>
+        <w:t>ootstrap</w:t>
+      </w:r>
+      <w:proofErr w:type="spellEnd"/>
+      <w:r>
+        <w:t xml:space="preserve">, </w:t>
+      </w:r>
+      <w:proofErr w:type="spellStart"/>
+      <w:r>
+        <w:t>entity</w:t>
+      </w:r>
+      <w:proofErr w:type="spellEnd"/>
+      <w:r>
+        <w:t xml:space="preserve"> </w:t>
+      </w:r>
+      <w:proofErr w:type="spellStart"/>
+      <w:r>
+        <w:t>framework</w:t>
+      </w:r>
+      <w:proofErr w:type="spellEnd"/>
+      <w:r>
+        <w:t xml:space="preserve"> </w:t>
+      </w:r>
+      <w:proofErr w:type="spellStart"/>
+      <w:r>
+        <w:t>core</w:t>
+      </w:r>
+      <w:proofErr w:type="spellEnd"/>
+      <w:r>
+        <w:t xml:space="preserve">, asp.net </w:t>
+      </w:r>
+      <w:proofErr w:type="spellStart"/>
+      <w:r>
+        <w:t>core</w:t>
+      </w:r>
+      <w:proofErr w:type="spellEnd"/>
+      <w:r>
+        <w:t xml:space="preserve"> </w:t>
+      </w:r>
+      <w:proofErr w:type="spellStart"/>
+      <w:r>
+        <w:t>identity</w:t>
+      </w:r>
+      <w:proofErr w:type="spellEnd"/>
+      <w:r>
+        <w:t xml:space="preserve"> </w:t>
       </w:r>
     </w:p>
     <w:p>
@@ -81,17 +153,32 @@
         <w:t xml:space="preserve">Projekt został zrealizowany na podstawie wzorca MVC z uwzględnieniem </w:t>
       </w:r>
       <w:r>
-        <w:t>n-tier architecture</w:t>
-      </w:r>
+        <w:t>n-</w:t>
+      </w:r>
+      <w:proofErr w:type="spellStart"/>
+      <w:r>
+        <w:t>tier</w:t>
+      </w:r>
+      <w:proofErr w:type="spellEnd"/>
+      <w:r>
+        <w:t xml:space="preserve"> </w:t>
+      </w:r>
+      <w:proofErr w:type="spellStart"/>
+      <w:r>
+        <w:t>architecture</w:t>
+      </w:r>
+      <w:proofErr w:type="spellEnd"/>
       <w:r>
         <w:t xml:space="preserve">, czyli dodana została dodatkowa warstwa serwisów w celu odciążenia kontrolerów. Nasz projekt zawiera główny folder „Services”, który dzieli się na 3 kolejne pod foldery. Każdy folder reprezentuje serwisy dla różnych wariantów. Folder </w:t>
       </w:r>
       <w:r>
         <w:t>„</w:t>
       </w:r>
+      <w:proofErr w:type="spellStart"/>
       <w:r>
         <w:t>AccontServices</w:t>
       </w:r>
+      <w:proofErr w:type="spellEnd"/>
       <w:r>
         <w:t>”</w:t>
       </w:r>
@@ -101,9 +188,11 @@
       <w:r>
         <w:t>„</w:t>
       </w:r>
+      <w:proofErr w:type="spellStart"/>
       <w:r>
         <w:t>StudentServices</w:t>
       </w:r>
+      <w:proofErr w:type="spellEnd"/>
       <w:r>
         <w:t>”</w:t>
       </w:r>
@@ -111,19 +200,123 @@
         <w:t xml:space="preserve"> powiązany jest z funkcjonalnościami takimi jak, </w:t>
       </w:r>
       <w:r>
-        <w:t xml:space="preserve">wybieranie klasy przez studenta oraz przeglądanie wystawionych ocen. Natomiast folder o nazwie „TeacherServices” reprezentują odpowiednio funkcjonalności takie jak wybieranie przedmiotów przez nauczyciela, wybieranie klas i przedmiotu, którego dany nauczyciel naucza, oraz wystawianie ocen studentom. W dużym skrócie serwisy zawierają całą logikę związaną z zapisywaniem danych do bazy oraz odczytywanie odpowiednich danych. Idąc dalej tym tropem, w folderze controllers istnieją 4 kontrolery odpowiedzialne za przesyłaniem danych do widoku oraz odbieranie danych z widoku. 3 kontrolery mają swoje serwisy, które wstrzykiwane są za pomocą wbudowanego kontenera dependency injection. Niektóre akcje w kontrolerach korzystają z viewModeli, czyli kilku modeli, które przekazywane są do widoku za pomocą jednej klasy, dzięki temu możemy skorzystać ze wszystkich potrzebnych kolekcji oraz pojedynczych instancji. Dodatkowo każdy viewModel został nazwany w taki sposób, żeby skojarzyć dany viewModel z akcją w kontrolerze oraz serwisem. Oprócz </w:t>
-      </w:r>
-      <w:r>
-        <w:t xml:space="preserve">asp.net cora </w:t>
-      </w:r>
-      <w:r>
-        <w:t>oraz entity framworka , który służył nam do stworzenie relacyjnej bazy danych</w:t>
+        <w:t>wybieranie klasy przez studenta oraz przeglądanie wystawionych ocen. Natomiast folder o nazwie „</w:t>
+      </w:r>
+      <w:proofErr w:type="spellStart"/>
+      <w:r>
+        <w:t>TeacherServices</w:t>
+      </w:r>
+      <w:proofErr w:type="spellEnd"/>
+      <w:r>
+        <w:t xml:space="preserve">” reprezentują odpowiednio funkcjonalności takie jak wybieranie przedmiotów przez nauczyciela, wybieranie klas i przedmiotu, którego dany nauczyciel naucza, oraz wystawianie ocen studentom. W dużym skrócie serwisy zawierają całą logikę związaną z zapisywaniem danych do bazy oraz odczytywanie odpowiednich danych. Idąc dalej tym tropem, w folderze </w:t>
+      </w:r>
+      <w:proofErr w:type="spellStart"/>
+      <w:r>
+        <w:t>controllers</w:t>
+      </w:r>
+      <w:proofErr w:type="spellEnd"/>
+      <w:r>
+        <w:t xml:space="preserve"> istnieją 4 kontrolery odpowiedzialne za przesyłaniem danych do widoku oraz odbieranie danych z widoku. 3 kontrolery mają swoje serwisy, które wstrzykiwane są za pomocą wbudowanego kontenera </w:t>
+      </w:r>
+      <w:proofErr w:type="spellStart"/>
+      <w:r>
+        <w:t>dependency</w:t>
+      </w:r>
+      <w:proofErr w:type="spellEnd"/>
+      <w:r>
+        <w:t xml:space="preserve"> </w:t>
+      </w:r>
+      <w:proofErr w:type="spellStart"/>
+      <w:r>
+        <w:t>injection</w:t>
+      </w:r>
+      <w:proofErr w:type="spellEnd"/>
+      <w:r>
+        <w:t xml:space="preserve">. Niektóre akcje w kontrolerach korzystają z </w:t>
+      </w:r>
+      <w:proofErr w:type="spellStart"/>
+      <w:r>
+        <w:t>viewModeli</w:t>
+      </w:r>
+      <w:proofErr w:type="spellEnd"/>
+      <w:r>
+        <w:t xml:space="preserve">, czyli kilku modeli, które przekazywane są do widoku za pomocą jednej klasy, dzięki temu możemy skorzystać ze wszystkich potrzebnych kolekcji oraz pojedynczych instancji. Dodatkowo każdy </w:t>
+      </w:r>
+      <w:proofErr w:type="spellStart"/>
+      <w:r>
+        <w:t>viewModel</w:t>
+      </w:r>
+      <w:proofErr w:type="spellEnd"/>
+      <w:r>
+        <w:t xml:space="preserve"> został nazwany w taki sposób, żeby skojarzyć dany </w:t>
+      </w:r>
+      <w:proofErr w:type="spellStart"/>
+      <w:r>
+        <w:t>viewModel</w:t>
+      </w:r>
+      <w:proofErr w:type="spellEnd"/>
+      <w:r>
+        <w:t xml:space="preserve"> z akcją w kontrolerze oraz serwisem. Oprócz </w:t>
+      </w:r>
+      <w:r>
+        <w:t xml:space="preserve">asp.net </w:t>
+      </w:r>
+      <w:proofErr w:type="spellStart"/>
+      <w:r>
+        <w:t>cora</w:t>
+      </w:r>
+      <w:proofErr w:type="spellEnd"/>
+      <w:r>
+        <w:t xml:space="preserve"> </w:t>
+      </w:r>
+      <w:r>
+        <w:t xml:space="preserve">oraz </w:t>
+      </w:r>
+      <w:proofErr w:type="spellStart"/>
+      <w:r>
+        <w:t>entity</w:t>
+      </w:r>
+      <w:proofErr w:type="spellEnd"/>
+      <w:r>
+        <w:t xml:space="preserve"> </w:t>
+      </w:r>
+      <w:proofErr w:type="spellStart"/>
+      <w:r>
+        <w:t>framworka</w:t>
+      </w:r>
+      <w:proofErr w:type="spellEnd"/>
+      <w:r>
+        <w:t xml:space="preserve"> , który służył nam do stworzenie relacyjnej bazy danych</w:t>
       </w:r>
       <w:r>
         <w:t xml:space="preserve"> (patrz ERD)</w:t>
       </w:r>
       <w:r>
-        <w:t xml:space="preserve">, użyliśmy bootstrapa w celu zachowania odpowiedniej szaty graficznej oraz jquery z ajaxem w celu ułatwiania pracy z widokiem oraz żądaniami przekazywanymi do kontrolerów. </w:t>
+        <w:t xml:space="preserve">, użyliśmy </w:t>
+      </w:r>
+      <w:proofErr w:type="spellStart"/>
+      <w:r>
+        <w:t>bootstrapa</w:t>
+      </w:r>
+      <w:proofErr w:type="spellEnd"/>
+      <w:r>
+        <w:t xml:space="preserve"> w celu zachowania odpowiedniej szaty graficznej oraz </w:t>
+      </w:r>
+      <w:proofErr w:type="spellStart"/>
+      <w:r>
+        <w:t>jquery</w:t>
+      </w:r>
+      <w:proofErr w:type="spellEnd"/>
+      <w:r>
+        <w:t xml:space="preserve"> z </w:t>
+      </w:r>
+      <w:proofErr w:type="spellStart"/>
+      <w:r>
+        <w:t>ajaxem</w:t>
+      </w:r>
+      <w:proofErr w:type="spellEnd"/>
+      <w:r>
+        <w:t xml:space="preserve"> w celu ułatwiania pracy z widokiem oraz żądaniami przekazywanymi do kontrolerów. </w:t>
       </w:r>
       <w:r>
         <w:t xml:space="preserve"> </w:t>
@@ -164,9 +357,11 @@
       <w:r>
         <w:t xml:space="preserve">- </w:t>
       </w:r>
+      <w:proofErr w:type="spellStart"/>
       <w:r>
         <w:t>linq</w:t>
       </w:r>
+      <w:proofErr w:type="spellEnd"/>
       <w:r>
         <w:t xml:space="preserve"> w celu odczytu danych z bazy,</w:t>
       </w:r>
@@ -220,8 +415,45 @@
         <w:pStyle w:val="Bezodstpw"/>
       </w:pPr>
       <w:r>
-        <w:t>- wzorzec dependency injection, n-tier architecture, mvc</w:t>
-      </w:r>
+        <w:t xml:space="preserve">- wzorzec </w:t>
+      </w:r>
+      <w:proofErr w:type="spellStart"/>
+      <w:r>
+        <w:t>dependency</w:t>
+      </w:r>
+      <w:proofErr w:type="spellEnd"/>
+      <w:r>
+        <w:t xml:space="preserve"> </w:t>
+      </w:r>
+      <w:proofErr w:type="spellStart"/>
+      <w:r>
+        <w:t>injection</w:t>
+      </w:r>
+      <w:proofErr w:type="spellEnd"/>
+      <w:r>
+        <w:t>, n-</w:t>
+      </w:r>
+      <w:proofErr w:type="spellStart"/>
+      <w:r>
+        <w:t>tier</w:t>
+      </w:r>
+      <w:proofErr w:type="spellEnd"/>
+      <w:r>
+        <w:t xml:space="preserve"> </w:t>
+      </w:r>
+      <w:proofErr w:type="spellStart"/>
+      <w:r>
+        <w:t>architecture</w:t>
+      </w:r>
+      <w:proofErr w:type="spellEnd"/>
+      <w:r>
+        <w:t xml:space="preserve">, </w:t>
+      </w:r>
+      <w:proofErr w:type="spellStart"/>
+      <w:r>
+        <w:t>mvc</w:t>
+      </w:r>
+      <w:proofErr w:type="spellEnd"/>
       <w:r>
         <w:t>,</w:t>
       </w:r>
@@ -231,32 +463,85 @@
         <w:pStyle w:val="Bezodstpw"/>
       </w:pPr>
       <w:r>
-        <w:t>- dodatkowe frameworki,</w:t>
-      </w:r>
-    </w:p>
-    <w:p>
-      <w:pPr>
-        <w:pStyle w:val="Bezodstpw"/>
-      </w:pPr>
-      <w:r>
-        <w:t>- layout, view, partial view,</w:t>
-      </w:r>
-    </w:p>
-    <w:p>
-      <w:pPr>
-        <w:pStyle w:val="Bezodstpw"/>
-      </w:pPr>
-      <w:r>
-        <w:t>- jquery w celu wprowadzenia dynamiczności w projekcie</w:t>
-      </w:r>
-    </w:p>
-    <w:p>
-      <w:pPr>
-        <w:pStyle w:val="Bezodstpw"/>
-      </w:pPr>
-      <w:r>
-        <w:t>- bootstrap</w:t>
-      </w:r>
+        <w:t xml:space="preserve">- dodatkowe </w:t>
+      </w:r>
+      <w:proofErr w:type="spellStart"/>
+      <w:r>
+        <w:t>frameworki</w:t>
+      </w:r>
+      <w:proofErr w:type="spellEnd"/>
+      <w:r>
+        <w:t>,</w:t>
+      </w:r>
+    </w:p>
+    <w:p>
+      <w:pPr>
+        <w:pStyle w:val="Bezodstpw"/>
+      </w:pPr>
+      <w:r>
+        <w:t xml:space="preserve">- </w:t>
+      </w:r>
+      <w:proofErr w:type="spellStart"/>
+      <w:r>
+        <w:t>layout</w:t>
+      </w:r>
+      <w:proofErr w:type="spellEnd"/>
+      <w:r>
+        <w:t xml:space="preserve">, </w:t>
+      </w:r>
+      <w:proofErr w:type="spellStart"/>
+      <w:r>
+        <w:t>view</w:t>
+      </w:r>
+      <w:proofErr w:type="spellEnd"/>
+      <w:r>
+        <w:t xml:space="preserve">, </w:t>
+      </w:r>
+      <w:proofErr w:type="spellStart"/>
+      <w:r>
+        <w:t>partial</w:t>
+      </w:r>
+      <w:proofErr w:type="spellEnd"/>
+      <w:r>
+        <w:t xml:space="preserve"> </w:t>
+      </w:r>
+      <w:proofErr w:type="spellStart"/>
+      <w:r>
+        <w:t>view</w:t>
+      </w:r>
+      <w:proofErr w:type="spellEnd"/>
+      <w:r>
+        <w:t>,</w:t>
+      </w:r>
+    </w:p>
+    <w:p>
+      <w:pPr>
+        <w:pStyle w:val="Bezodstpw"/>
+      </w:pPr>
+      <w:r>
+        <w:t xml:space="preserve">- </w:t>
+      </w:r>
+      <w:proofErr w:type="spellStart"/>
+      <w:r>
+        <w:t>jquery</w:t>
+      </w:r>
+      <w:proofErr w:type="spellEnd"/>
+      <w:r>
+        <w:t xml:space="preserve"> w celu wprowadzenia dynamiczności w projekcie</w:t>
+      </w:r>
+    </w:p>
+    <w:p>
+      <w:pPr>
+        <w:pStyle w:val="Bezodstpw"/>
+      </w:pPr>
+      <w:r>
+        <w:t xml:space="preserve">- </w:t>
+      </w:r>
+      <w:proofErr w:type="spellStart"/>
+      <w:r>
+        <w:t>bootstrap</w:t>
+      </w:r>
+      <w:proofErr w:type="spellEnd"/>
     </w:p>
     <w:p>
       <w:pPr>
@@ -319,177 +604,250 @@
     </w:p>
     <w:p/>
     <w:p>
+      <w:r>
+        <w:lastRenderedPageBreak/>
+        <w:t>Adrian:</w:t>
+      </w:r>
+    </w:p>
+    <w:p>
+      <w:pPr>
+        <w:pStyle w:val="Bezodstpw"/>
+      </w:pPr>
+      <w:r>
+        <w:t>- Projektowanie oraz nanoszenie poprawek dotyczących bazy danych,</w:t>
+      </w:r>
+    </w:p>
+    <w:p>
+      <w:pPr>
+        <w:pStyle w:val="Bezodstpw"/>
+      </w:pPr>
+      <w:r>
+        <w:t>- Stworzenie części związanej z nauczycielem</w:t>
+      </w:r>
+      <w:r>
+        <w:t>,</w:t>
+      </w:r>
+    </w:p>
+    <w:p>
+      <w:pPr>
+        <w:pStyle w:val="Bezodstpw"/>
+      </w:pPr>
+      <w:r>
+        <w:t>- Aktualizacja struktury projektu.</w:t>
+      </w:r>
+    </w:p>
+    <w:p>
+      <w:pPr>
+        <w:pStyle w:val="Bezodstpw"/>
+      </w:pPr>
+    </w:p>
+    <w:p>
+      <w:pPr>
+        <w:pStyle w:val="Bezodstpw"/>
+      </w:pPr>
+      <w:r>
+        <w:t xml:space="preserve">W trakcie tworzenia projektu, oboje robiliśmy </w:t>
+      </w:r>
+      <w:proofErr w:type="spellStart"/>
+      <w:r>
+        <w:t>review</w:t>
+      </w:r>
+      <w:proofErr w:type="spellEnd"/>
+      <w:r>
+        <w:t xml:space="preserve"> kodu oraz wielokrotnie wprowadzaliśmy poprawki, aby struktura projektu była czytelniejsza. </w:t>
+      </w:r>
+    </w:p>
+    <w:p>
+      <w:pPr>
+        <w:pStyle w:val="Bezodstpw"/>
+      </w:pPr>
+    </w:p>
+    <w:p>
+      <w:pPr>
+        <w:pStyle w:val="Bezodstpw"/>
+        <w:rPr>
+          <w:color w:val="FF0000"/>
+        </w:rPr>
+      </w:pPr>
+      <w:r>
+        <w:rPr>
+          <w:color w:val="FF0000"/>
+        </w:rPr>
+        <w:t xml:space="preserve">5. Funkcjonalności </w:t>
+      </w:r>
+      <w:proofErr w:type="spellStart"/>
+      <w:r>
+        <w:rPr>
+          <w:color w:val="FF0000"/>
+        </w:rPr>
+        <w:t>Teacher</w:t>
+      </w:r>
+      <w:proofErr w:type="spellEnd"/>
+      <w:r>
+        <w:rPr>
+          <w:color w:val="FF0000"/>
+        </w:rPr>
+        <w:t xml:space="preserve">: </w:t>
+      </w:r>
+    </w:p>
+    <w:p>
+      <w:pPr>
+        <w:pStyle w:val="Bezodstpw"/>
+      </w:pPr>
+    </w:p>
+    <w:p>
+      <w:pPr>
+        <w:pStyle w:val="Bezodstpw"/>
+      </w:pPr>
+      <w:r>
+        <w:t>Nauczyciel po pierwszym zalogowaniu, powinien przejść do zakładki „</w:t>
+      </w:r>
+      <w:proofErr w:type="spellStart"/>
+      <w:r>
+        <w:t>Subjects</w:t>
+      </w:r>
+      <w:proofErr w:type="spellEnd"/>
+      <w:r>
+        <w:t>”, gdzie wybiera przedmioty, których chce nauczać. Następnie w zakładce „</w:t>
+      </w:r>
+      <w:proofErr w:type="spellStart"/>
+      <w:r>
+        <w:t>Classes</w:t>
+      </w:r>
+      <w:proofErr w:type="spellEnd"/>
+      <w:r>
+        <w:t xml:space="preserve">” wybiera przedmiot oraz klasę, której chce zostać nauczycielem. W ostatniej zakładce o nazwie „Marks” nauczyciel, może przeglądać listę uczniów danej klasy, oraz wystawiać danemu uczniowi ocenę. </w:t>
+      </w:r>
+    </w:p>
+    <w:p>
+      <w:pPr>
+        <w:pStyle w:val="Bezodstpw"/>
+        <w:rPr>
+          <w:color w:val="FF0000"/>
+        </w:rPr>
+      </w:pPr>
+    </w:p>
+    <w:p>
+      <w:pPr>
+        <w:pStyle w:val="Bezodstpw"/>
+        <w:rPr>
+          <w:color w:val="FF0000"/>
+        </w:rPr>
+      </w:pPr>
+      <w:r>
+        <w:rPr>
+          <w:color w:val="FF0000"/>
+        </w:rPr>
+        <w:t>6</w:t>
+      </w:r>
+      <w:r>
+        <w:rPr>
+          <w:color w:val="FF0000"/>
+        </w:rPr>
+        <w:t xml:space="preserve">. Funkcjonalności Student: </w:t>
+      </w:r>
+    </w:p>
+    <w:p>
+      <w:pPr>
+        <w:pStyle w:val="Bezodstpw"/>
+        <w:rPr>
+          <w:color w:val="FF0000"/>
+        </w:rPr>
+      </w:pPr>
+    </w:p>
+    <w:p>
+      <w:pPr>
+        <w:pStyle w:val="Bezodstpw"/>
+      </w:pPr>
+      <w:r>
+        <w:t>Student po pierwszym zalogowaniu podobnie jak nauczyciel wybiera klasę do której chce należeć (zakładka „</w:t>
+      </w:r>
+      <w:proofErr w:type="spellStart"/>
+      <w:r>
+        <w:t>Classes</w:t>
+      </w:r>
+      <w:proofErr w:type="spellEnd"/>
+      <w:r>
+        <w:t>”). Natomiast w zakładce „Marks” może przeglądać oceny jakie dostał od nauczyciela z danego przedmiotu.</w:t>
+      </w:r>
+    </w:p>
+    <w:p>
+      <w:pPr>
+        <w:pStyle w:val="Bezodstpw"/>
+        <w:rPr>
+          <w:color w:val="FF0000"/>
+        </w:rPr>
+      </w:pPr>
+    </w:p>
+    <w:p>
+      <w:pPr>
+        <w:pStyle w:val="Bezodstpw"/>
+        <w:rPr>
+          <w:color w:val="FF0000"/>
+        </w:rPr>
+      </w:pPr>
+      <w:r>
+        <w:rPr>
+          <w:color w:val="FF0000"/>
+        </w:rPr>
+        <w:t xml:space="preserve">Uwagi: </w:t>
+      </w:r>
+    </w:p>
+    <w:p>
+      <w:pPr>
+        <w:pStyle w:val="Bezodstpw"/>
+      </w:pPr>
+      <w:r>
+        <w:t>Projekt został zrealizowany w VS 2017, w trakcie pierwszego uruchomienia aplikacji, baza danych zostanie dopiero stworzona oraz wypełniona wstępnymi danymi dotyczących klas oraz przedmiotów</w:t>
+      </w:r>
+      <w:r>
+        <w:t xml:space="preserve"> (Klas o nazwie „</w:t>
+      </w:r>
+      <w:proofErr w:type="spellStart"/>
+      <w:r>
+        <w:t>DbInitializer</w:t>
+      </w:r>
+      <w:proofErr w:type="spellEnd"/>
+      <w:r>
+        <w:t>”)</w:t>
+      </w:r>
+      <w:r>
+        <w:t xml:space="preserve">. </w:t>
+      </w:r>
+    </w:p>
+    <w:p>
+      <w:pPr>
+        <w:pStyle w:val="Bezodstpw"/>
+      </w:pPr>
+    </w:p>
+    <w:p>
+      <w:pPr>
+        <w:pStyle w:val="Bezodstpw"/>
+      </w:pPr>
+      <w:r>
+        <w:t xml:space="preserve">Dnia : 08.08.2017 wstawimy film, opisujący kod krok po kroku. Wynika to niestety z sytuacji, która została przedstawiona prowadzącemu. </w:t>
+      </w:r>
+      <w:r>
+        <w:t xml:space="preserve"> </w:t>
+      </w:r>
+    </w:p>
+    <w:p>
+      <w:pPr>
+        <w:pStyle w:val="Bezodstpw"/>
+      </w:pPr>
+    </w:p>
+    <w:p>
+      <w:pPr>
+        <w:pStyle w:val="Bezodstpw"/>
+      </w:pPr>
+      <w:r>
+        <w:t xml:space="preserve">Link: </w:t>
+      </w:r>
+      <w:r>
+        <w:t>https://youtu.be/50HycNl2Ipo</w:t>
+      </w:r>
       <w:bookmarkStart w:id="0" w:name="_GoBack"/>
       <w:bookmarkEnd w:id="0"/>
-      <w:r>
-        <w:lastRenderedPageBreak/>
-        <w:t>Adrian:</w:t>
-      </w:r>
-    </w:p>
-    <w:p>
-      <w:pPr>
-        <w:pStyle w:val="Bezodstpw"/>
-      </w:pPr>
-      <w:r>
-        <w:t>- Projektowanie oraz nanoszenie poprawek dotyczących bazy danych,</w:t>
-      </w:r>
-    </w:p>
-    <w:p>
-      <w:pPr>
-        <w:pStyle w:val="Bezodstpw"/>
-      </w:pPr>
-      <w:r>
-        <w:t>- Stworzenie części związanej z nauczycielem</w:t>
-      </w:r>
-      <w:r>
-        <w:t>,</w:t>
-      </w:r>
-    </w:p>
-    <w:p>
-      <w:pPr>
-        <w:pStyle w:val="Bezodstpw"/>
-      </w:pPr>
-      <w:r>
-        <w:t>- Aktualizacja struktury projektu.</w:t>
-      </w:r>
-    </w:p>
-    <w:p>
-      <w:pPr>
-        <w:pStyle w:val="Bezodstpw"/>
-      </w:pPr>
-    </w:p>
-    <w:p>
-      <w:pPr>
-        <w:pStyle w:val="Bezodstpw"/>
-      </w:pPr>
-      <w:r>
-        <w:t xml:space="preserve">W trakcie tworzenia projektu, oboje robiliśmy review kodu oraz wielokrotnie wprowadzaliśmy poprawki, aby struktura projektu była czytelniejsza. </w:t>
-      </w:r>
-    </w:p>
-    <w:p>
-      <w:pPr>
-        <w:pStyle w:val="Bezodstpw"/>
-      </w:pPr>
-    </w:p>
-    <w:p>
-      <w:pPr>
-        <w:pStyle w:val="Bezodstpw"/>
-        <w:rPr>
-          <w:color w:val="FF0000"/>
-        </w:rPr>
-      </w:pPr>
-      <w:r>
-        <w:rPr>
-          <w:color w:val="FF0000"/>
-        </w:rPr>
-        <w:t xml:space="preserve">5. Funkcjonalności Teacher: </w:t>
-      </w:r>
-    </w:p>
-    <w:p>
-      <w:pPr>
-        <w:pStyle w:val="Bezodstpw"/>
-      </w:pPr>
-    </w:p>
-    <w:p>
-      <w:pPr>
-        <w:pStyle w:val="Bezodstpw"/>
-      </w:pPr>
-      <w:r>
-        <w:t xml:space="preserve">Nauczyciel po pierwszym zalogowaniu, powinien przejść do zakładki „Subjects”, gdzie wybiera przedmioty, których chce nauczać. Następnie w zakładce „Classes” wybiera przedmiot oraz klasę, której chce zostać nauczycielem. W ostatniej zakładce o nazwie „Marks” nauczyciel, może przeglądać listę uczniów danej klasy, oraz wystawiać danemu uczniowi ocenę. </w:t>
-      </w:r>
-    </w:p>
-    <w:p>
-      <w:pPr>
-        <w:pStyle w:val="Bezodstpw"/>
-        <w:rPr>
-          <w:color w:val="FF0000"/>
-        </w:rPr>
-      </w:pPr>
-    </w:p>
-    <w:p>
-      <w:pPr>
-        <w:pStyle w:val="Bezodstpw"/>
-        <w:rPr>
-          <w:color w:val="FF0000"/>
-        </w:rPr>
-      </w:pPr>
-      <w:r>
-        <w:rPr>
-          <w:color w:val="FF0000"/>
-        </w:rPr>
-        <w:t>6</w:t>
-      </w:r>
-      <w:r>
-        <w:rPr>
-          <w:color w:val="FF0000"/>
-        </w:rPr>
-        <w:t xml:space="preserve">. Funkcjonalności Student: </w:t>
-      </w:r>
-    </w:p>
-    <w:p>
-      <w:pPr>
-        <w:pStyle w:val="Bezodstpw"/>
-        <w:rPr>
-          <w:color w:val="FF0000"/>
-        </w:rPr>
-      </w:pPr>
-    </w:p>
-    <w:p>
-      <w:pPr>
-        <w:pStyle w:val="Bezodstpw"/>
-      </w:pPr>
-      <w:r>
-        <w:t>Student po pierwszym zalogowaniu podobnie jak nauczyciel wybiera klasę do której chce należeć (zakładka „Classes”). Natomiast w zakładce „Marks” może przeglądać oceny jakie dostał od nauczyciela z danego przedmiotu.</w:t>
-      </w:r>
-    </w:p>
-    <w:p>
-      <w:pPr>
-        <w:pStyle w:val="Bezodstpw"/>
-        <w:rPr>
-          <w:color w:val="FF0000"/>
-        </w:rPr>
-      </w:pPr>
-    </w:p>
-    <w:p>
-      <w:pPr>
-        <w:pStyle w:val="Bezodstpw"/>
-        <w:rPr>
-          <w:color w:val="FF0000"/>
-        </w:rPr>
-      </w:pPr>
-      <w:r>
-        <w:rPr>
-          <w:color w:val="FF0000"/>
-        </w:rPr>
-        <w:t xml:space="preserve">Uwagi: </w:t>
-      </w:r>
-    </w:p>
-    <w:p>
-      <w:pPr>
-        <w:pStyle w:val="Bezodstpw"/>
-      </w:pPr>
-      <w:r>
-        <w:t>Projekt został zrealizowany w VS 2017, w trakcie pierwszego uruchomienia aplikacji, baza danych zostanie dopiero stworzona oraz wypełniona wstępnymi danymi dotyczących klas oraz przedmiotów</w:t>
-      </w:r>
-      <w:r>
-        <w:t xml:space="preserve"> (Klas o nazwie „DbInitializer”)</w:t>
-      </w:r>
-      <w:r>
-        <w:t xml:space="preserve">. </w:t>
-      </w:r>
-    </w:p>
-    <w:p>
-      <w:pPr>
-        <w:pStyle w:val="Bezodstpw"/>
-      </w:pPr>
-    </w:p>
-    <w:p>
-      <w:pPr>
-        <w:pStyle w:val="Bezodstpw"/>
-      </w:pPr>
-      <w:r>
-        <w:t xml:space="preserve">Dnia : 08.08.2017 wstawimy film, opisujący kod krok po kroku. Wynika to niestety z sytuacji, która została przedstawiona prowadzącemu. </w:t>
-      </w:r>
     </w:p>
     <w:p>
       <w:pPr>

</xml_diff>